<commit_message>
[ADD] Adding header/footer handling.
</commit_message>
<xml_diff>
--- a/test_data/example.docx
+++ b/test_data/example.docx
@@ -531,12 +531,14 @@
       </w:r>
     </w:p>
     <w:sectPr>
+      <w:headerReference w:type="default" r:id="rId9"/>
+      <w:footerReference w:type="default" r:id="rId10"/>
       <w:footnotePr>
         <w:numFmt w:val="decimal"/>
       </w:footnotePr>
       <w:type w:val="nextPage"/>
       <w:pgSz w:w="12240" w:h="15840"/>
-      <w:pgMar w:left="1134" w:right="1134" w:gutter="0" w:header="0" w:top="1134" w:footer="0" w:bottom="1134"/>
+      <w:pgMar w:left="1134" w:right="1134" w:gutter="0" w:header="1134" w:top="1693" w:footer="1134" w:bottom="1693"/>
       <w:pgNumType w:fmt="decimal"/>
       <w:formProt w:val="false"/>
       <w:textDirection w:val="lrTb"/>
@@ -546,6 +548,21 @@
 </w:document>
 </file>
 
+<file path=word/footer1.xml><?xml version="1.0" encoding="utf-8"?>
+<w:ftr xmlns:o="urn:schemas-microsoft-com:office:office" xmlns:r="http://schemas.openxmlformats.org/officeDocument/2006/relationships" xmlns:v="urn:schemas-microsoft-com:vml" xmlns:w="http://schemas.openxmlformats.org/wordprocessingml/2006/main" xmlns:w10="urn:schemas-microsoft-com:office:word" xmlns:wp="http://schemas.openxmlformats.org/drawingml/2006/wordprocessingDrawing" xmlns:wps="http://schemas.microsoft.com/office/word/2010/wordprocessingShape" xmlns:wpg="http://schemas.microsoft.com/office/word/2010/wordprocessingGroup" xmlns:mc="http://schemas.openxmlformats.org/markup-compatibility/2006" xmlns:wp14="http://schemas.microsoft.com/office/word/2010/wordprocessingDrawing" xmlns:w14="http://schemas.microsoft.com/office/word/2010/wordml" mc:Ignorable="w14 wp14">
+  <w:p>
+    <w:pPr>
+      <w:pStyle w:val="Footer"/>
+      <w:rPr/>
+    </w:pPr>
+    <w:r>
+      <w:rPr/>
+      <w:t>Footer text</w:t>
+    </w:r>
+  </w:p>
+</w:ftr>
+</file>
+
 <file path=word/footnotes.xml><?xml version="1.0" encoding="utf-8"?>
 <w:footnotes xmlns:o="urn:schemas-microsoft-com:office:office" xmlns:r="http://schemas.openxmlformats.org/officeDocument/2006/relationships" xmlns:v="urn:schemas-microsoft-com:vml" xmlns:w="http://schemas.openxmlformats.org/wordprocessingml/2006/main" xmlns:w10="urn:schemas-microsoft-com:office:word" xmlns:wp="http://schemas.openxmlformats.org/drawingml/2006/wordprocessingDrawing" xmlns:wps="http://schemas.microsoft.com/office/word/2010/wordprocessingShape" xmlns:wpg="http://schemas.microsoft.com/office/word/2010/wordprocessingGroup" xmlns:mc="http://schemas.openxmlformats.org/markup-compatibility/2006" xmlns:wp14="http://schemas.microsoft.com/office/word/2010/wordprocessingDrawing" xmlns:w14="http://schemas.microsoft.com/office/word/2010/wordml" mc:Ignorable="w14 wp14">
   <w:footnote w:id="0" w:type="separator">
@@ -592,6 +609,21 @@
     </w:p>
   </w:footnote>
 </w:footnotes>
+</file>
+
+<file path=word/header1.xml><?xml version="1.0" encoding="utf-8"?>
+<w:hdr xmlns:o="urn:schemas-microsoft-com:office:office" xmlns:r="http://schemas.openxmlformats.org/officeDocument/2006/relationships" xmlns:v="urn:schemas-microsoft-com:vml" xmlns:w="http://schemas.openxmlformats.org/wordprocessingml/2006/main" xmlns:w10="urn:schemas-microsoft-com:office:word" xmlns:wp="http://schemas.openxmlformats.org/drawingml/2006/wordprocessingDrawing" xmlns:wps="http://schemas.microsoft.com/office/word/2010/wordprocessingShape" xmlns:wpg="http://schemas.microsoft.com/office/word/2010/wordprocessingGroup" xmlns:mc="http://schemas.openxmlformats.org/markup-compatibility/2006" xmlns:wp14="http://schemas.microsoft.com/office/word/2010/wordprocessingDrawing" xmlns:w14="http://schemas.microsoft.com/office/word/2010/wordml" mc:Ignorable="w14 wp14">
+  <w:p>
+    <w:pPr>
+      <w:pStyle w:val="Header"/>
+      <w:rPr/>
+    </w:pPr>
+    <w:r>
+      <w:rPr/>
+      <w:t>Header text</w:t>
+    </w:r>
+  </w:p>
+</w:hdr>
 </file>
 
 <file path=word/styles.xml><?xml version="1.0" encoding="utf-8"?>
@@ -754,5 +786,17 @@
       <w:szCs w:val="20"/>
     </w:rPr>
   </w:style>
+  <w:style w:type="paragraph" w:styleId="Header">
+    <w:name w:val="Header"/>
+    <w:basedOn w:val="HeaderandFooter"/>
+    <w:pPr>
+      <w:suppressLineNumbers/>
+      <w:tabs>
+        <w:tab w:val="center" w:pos="4986" w:leader="none"/>
+        <w:tab w:val="right" w:pos="9972" w:leader="none"/>
+      </w:tabs>
+    </w:pPr>
+    <w:rPr/>
+  </w:style>
 </w:styles>
 </file>
</xml_diff>